<commit_message>
Fixed tab stops in the header;  tried to make the $PPID show up properly.
</commit_message>
<xml_diff>
--- a/templates/JuvenileExpungementTemplate (1).docx
+++ b/templates/JuvenileExpungementTemplate (1).docx
@@ -5,7 +5,7 @@
     <w:p>
       <w:pPr>
         <w:tabs>
-          <w:tab w:val="left" w:pos="5490"/>
+          <w:tab w:val="left" w:pos="5130"/>
         </w:tabs>
         <w:spacing w:after="0" w:line="240" w:lineRule="auto"/>
         <w:rPr>
@@ -14,6 +14,8 @@
           <w:szCs w:val="24"/>
         </w:rPr>
       </w:pPr>
+      <w:bookmarkStart w:id="0" w:name="_GoBack"/>
+      <w:bookmarkEnd w:id="0"/>
       <w:r>
         <w:rPr>
           <w:rFonts w:ascii="Times New Roman" w:hAnsi="Times New Roman"/>
@@ -57,8 +59,8 @@
       <w:pPr>
         <w:tabs>
           <w:tab w:val="left" w:pos="-1440"/>
-          <w:tab w:val="left" w:pos="5040"/>
-          <w:tab w:val="left" w:pos="5490"/>
+          <w:tab w:val="left" w:pos="4680"/>
+          <w:tab w:val="left" w:pos="5130"/>
         </w:tabs>
         <w:spacing w:after="0" w:line="240" w:lineRule="auto"/>
         <w:rPr>
@@ -89,8 +91,8 @@
     <w:p>
       <w:pPr>
         <w:tabs>
-          <w:tab w:val="left" w:pos="5040"/>
-          <w:tab w:val="left" w:pos="5490"/>
+          <w:tab w:val="left" w:pos="4680"/>
+          <w:tab w:val="left" w:pos="5130"/>
         </w:tabs>
         <w:spacing w:after="0" w:line="240" w:lineRule="auto"/>
         <w:rPr>
@@ -129,8 +131,8 @@
     <w:p>
       <w:pPr>
         <w:tabs>
-          <w:tab w:val="left" w:pos="5040"/>
-          <w:tab w:val="left" w:pos="5490"/>
+          <w:tab w:val="left" w:pos="4680"/>
+          <w:tab w:val="left" w:pos="5130"/>
         </w:tabs>
         <w:spacing w:after="0" w:line="240" w:lineRule="auto"/>
         <w:rPr>
@@ -177,7 +179,7 @@
     <w:tbl>
       <w:tblPr>
         <w:tblStyle w:val="TableGrid"/>
-        <w:tblW w:w="9650" w:type="dxa"/>
+        <w:tblW w:w="9290" w:type="dxa"/>
         <w:tblBorders>
           <w:top w:val="none" w:sz="0" w:space="0" w:color="auto"/>
           <w:left w:val="none" w:sz="0" w:space="0" w:color="auto"/>
@@ -193,19 +195,21 @@
         <w:tblLook w:val="04A0" w:firstRow="1" w:lastRow="0" w:firstColumn="1" w:lastColumn="0" w:noHBand="0" w:noVBand="1"/>
       </w:tblPr>
       <w:tblGrid>
-        <w:gridCol w:w="5065"/>
+        <w:gridCol w:w="4705"/>
         <w:gridCol w:w="423"/>
         <w:gridCol w:w="4162"/>
       </w:tblGrid>
       <w:tr>
         <w:tc>
           <w:tcPr>
-            <w:tcW w:w="5065" w:type="dxa"/>
+            <w:tcW w:w="4705" w:type="dxa"/>
           </w:tcPr>
           <w:p>
             <w:pPr>
               <w:tabs>
                 <w:tab w:val="left" w:pos="-1440"/>
+                <w:tab w:val="left" w:pos="4680"/>
+                <w:tab w:val="left" w:pos="5130"/>
               </w:tabs>
               <w:spacing w:after="0" w:line="240" w:lineRule="auto"/>
               <w:rPr>
@@ -224,8 +228,8 @@
             <w:pPr>
               <w:tabs>
                 <w:tab w:val="left" w:pos="-1440"/>
-                <w:tab w:val="left" w:pos="5040"/>
-                <w:tab w:val="left" w:pos="5490"/>
+                <w:tab w:val="left" w:pos="4680"/>
+                <w:tab w:val="left" w:pos="5130"/>
               </w:tabs>
               <w:spacing w:after="0" w:line="240" w:lineRule="auto"/>
               <w:ind w:left="-25"/>
@@ -253,8 +257,8 @@
             <w:pPr>
               <w:tabs>
                 <w:tab w:val="left" w:pos="-1440"/>
-                <w:tab w:val="left" w:pos="5040"/>
-                <w:tab w:val="left" w:pos="5490"/>
+                <w:tab w:val="left" w:pos="4680"/>
+                <w:tab w:val="left" w:pos="5130"/>
               </w:tabs>
               <w:spacing w:after="0" w:line="240" w:lineRule="auto"/>
               <w:rPr>
@@ -279,8 +283,8 @@
       <w:pPr>
         <w:tabs>
           <w:tab w:val="left" w:pos="-1440"/>
-          <w:tab w:val="left" w:pos="5040"/>
-          <w:tab w:val="left" w:pos="5490"/>
+          <w:tab w:val="left" w:pos="4680"/>
+          <w:tab w:val="left" w:pos="5130"/>
         </w:tabs>
         <w:spacing w:after="0" w:line="240" w:lineRule="auto"/>
         <w:rPr>
@@ -319,8 +323,8 @@
     <w:p>
       <w:pPr>
         <w:tabs>
-          <w:tab w:val="left" w:pos="5040"/>
-          <w:tab w:val="left" w:pos="5490"/>
+          <w:tab w:val="left" w:pos="4680"/>
+          <w:tab w:val="left" w:pos="5130"/>
         </w:tabs>
         <w:spacing w:after="0" w:line="240" w:lineRule="auto"/>
         <w:rPr>
@@ -360,8 +364,8 @@
       <w:pPr>
         <w:tabs>
           <w:tab w:val="left" w:pos="-1440"/>
-          <w:tab w:val="left" w:pos="5040"/>
-          <w:tab w:val="left" w:pos="5490"/>
+          <w:tab w:val="left" w:pos="4680"/>
+          <w:tab w:val="left" w:pos="5130"/>
         </w:tabs>
         <w:spacing w:after="0" w:line="240" w:lineRule="auto"/>
         <w:rPr>
@@ -416,8 +420,8 @@
       <w:pPr>
         <w:tabs>
           <w:tab w:val="left" w:pos="-1440"/>
-          <w:tab w:val="left" w:pos="5040"/>
-          <w:tab w:val="left" w:pos="5490"/>
+          <w:tab w:val="left" w:pos="4680"/>
+          <w:tab w:val="left" w:pos="5130"/>
         </w:tabs>
         <w:spacing w:after="0" w:line="240" w:lineRule="auto"/>
         <w:rPr>
@@ -463,8 +467,8 @@
     <w:p>
       <w:pPr>
         <w:tabs>
-          <w:tab w:val="left" w:pos="5040"/>
-          <w:tab w:val="left" w:pos="5490"/>
+          <w:tab w:val="left" w:pos="4680"/>
+          <w:tab w:val="left" w:pos="5130"/>
         </w:tabs>
         <w:spacing w:after="0" w:line="240" w:lineRule="auto"/>
         <w:jc w:val="both"/>
@@ -806,7 +810,9 @@
     </w:p>
     <w:p>
       <w:pPr>
-        <w:suppressAutoHyphens w:val="0"/>
+        <w:tabs>
+          <w:tab w:val="left" w:pos="5130"/>
+        </w:tabs>
         <w:spacing w:after="0" w:line="240" w:lineRule="auto"/>
         <w:rPr>
           <w:rFonts w:ascii="Times New Roman" w:hAnsi="Times New Roman"/>
@@ -821,32 +827,16 @@
           <w:szCs w:val="24"/>
         </w:rPr>
         <w:lastRenderedPageBreak/>
-        <w:t>${</w:t>
-      </w:r>
-      <w:r>
-        <w:rPr>
-          <w:rFonts w:ascii="Times New Roman" w:hAnsi="Times New Roman"/>
-          <w:sz w:val="24"/>
-          <w:szCs w:val="24"/>
-        </w:rPr>
-        <w:t>ATTORNEY_HEADER}</w:t>
-      </w:r>
-      <w:r>
-        <w:rPr>
-          <w:rFonts w:ascii="Times New Roman" w:hAnsi="Times New Roman"/>
-          <w:sz w:val="24"/>
-          <w:szCs w:val="24"/>
-        </w:rPr>
-        <w:tab/>
-        <w:t>${</w:t>
-      </w:r>
-      <w:r>
-        <w:rPr>
-          <w:rFonts w:ascii="Times New Roman" w:hAnsi="Times New Roman"/>
-          <w:sz w:val="24"/>
-          <w:szCs w:val="24"/>
-        </w:rPr>
-        <w:t>ATTORNEY_FOR}</w:t>
+        <w:t>${ATTORNEY_HEADER}</w:t>
+      </w:r>
+      <w:r>
+        <w:rPr>
+          <w:rFonts w:ascii="Times New Roman" w:hAnsi="Times New Roman"/>
+          <w:sz w:val="24"/>
+          <w:szCs w:val="24"/>
+        </w:rPr>
+        <w:tab/>
+        <w:t>${ATTORNEY_FOR}</w:t>
       </w:r>
     </w:p>
     <w:p>
@@ -874,8 +864,8 @@
       <w:pPr>
         <w:tabs>
           <w:tab w:val="left" w:pos="-1440"/>
-          <w:tab w:val="left" w:pos="5040"/>
-          <w:tab w:val="left" w:pos="5490"/>
+          <w:tab w:val="left" w:pos="4680"/>
+          <w:tab w:val="left" w:pos="5130"/>
         </w:tabs>
         <w:spacing w:after="0" w:line="240" w:lineRule="auto"/>
         <w:rPr>
@@ -900,22 +890,14 @@
           <w:szCs w:val="24"/>
         </w:rPr>
         <w:tab/>
-        <w:t>COURT OF COMMON PLEAS</w:t>
-      </w:r>
-      <w:r>
-        <w:rPr>
-          <w:rFonts w:ascii="Times New Roman" w:hAnsi="Times New Roman"/>
-          <w:sz w:val="24"/>
-          <w:szCs w:val="24"/>
-        </w:rPr>
-        <w:t xml:space="preserve"> OF</w:t>
+        <w:t>COURT OF COMMON PLEAS OF</w:t>
       </w:r>
     </w:p>
     <w:p>
       <w:pPr>
         <w:tabs>
-          <w:tab w:val="left" w:pos="5040"/>
-          <w:tab w:val="left" w:pos="5490"/>
+          <w:tab w:val="left" w:pos="4680"/>
+          <w:tab w:val="left" w:pos="5130"/>
         </w:tabs>
         <w:spacing w:after="0" w:line="240" w:lineRule="auto"/>
         <w:rPr>
@@ -948,21 +930,14 @@
           <w:szCs w:val="24"/>
         </w:rPr>
         <w:tab/>
-      </w:r>
-      <w:r>
-        <w:rPr>
-          <w:rFonts w:ascii="Times New Roman" w:hAnsi="Times New Roman"/>
-          <w:sz w:val="24"/>
-          <w:szCs w:val="24"/>
-        </w:rPr>
         <w:t>PHILADELPHIA COUNTY</w:t>
       </w:r>
     </w:p>
     <w:p>
       <w:pPr>
         <w:tabs>
-          <w:tab w:val="left" w:pos="5040"/>
-          <w:tab w:val="left" w:pos="5490"/>
+          <w:tab w:val="left" w:pos="4680"/>
+          <w:tab w:val="left" w:pos="5130"/>
         </w:tabs>
         <w:spacing w:after="0" w:line="240" w:lineRule="auto"/>
         <w:rPr>
@@ -1009,7 +984,7 @@
     <w:tbl>
       <w:tblPr>
         <w:tblStyle w:val="TableGrid"/>
-        <w:tblW w:w="9650" w:type="dxa"/>
+        <w:tblW w:w="9290" w:type="dxa"/>
         <w:tblBorders>
           <w:top w:val="none" w:sz="0" w:space="0" w:color="auto"/>
           <w:left w:val="none" w:sz="0" w:space="0" w:color="auto"/>
@@ -1025,19 +1000,21 @@
         <w:tblLook w:val="04A0" w:firstRow="1" w:lastRow="0" w:firstColumn="1" w:lastColumn="0" w:noHBand="0" w:noVBand="1"/>
       </w:tblPr>
       <w:tblGrid>
-        <w:gridCol w:w="5065"/>
+        <w:gridCol w:w="4705"/>
         <w:gridCol w:w="423"/>
         <w:gridCol w:w="4162"/>
       </w:tblGrid>
       <w:tr>
         <w:tc>
           <w:tcPr>
-            <w:tcW w:w="5065" w:type="dxa"/>
+            <w:tcW w:w="4705" w:type="dxa"/>
           </w:tcPr>
           <w:p>
             <w:pPr>
               <w:tabs>
                 <w:tab w:val="left" w:pos="-1440"/>
+                <w:tab w:val="left" w:pos="4680"/>
+                <w:tab w:val="left" w:pos="5130"/>
               </w:tabs>
               <w:spacing w:after="0" w:line="240" w:lineRule="auto"/>
               <w:rPr>
@@ -1056,8 +1033,8 @@
             <w:pPr>
               <w:tabs>
                 <w:tab w:val="left" w:pos="-1440"/>
-                <w:tab w:val="left" w:pos="5040"/>
-                <w:tab w:val="left" w:pos="5490"/>
+                <w:tab w:val="left" w:pos="4680"/>
+                <w:tab w:val="left" w:pos="5130"/>
               </w:tabs>
               <w:spacing w:after="0" w:line="240" w:lineRule="auto"/>
               <w:ind w:left="-25"/>
@@ -1085,8 +1062,8 @@
             <w:pPr>
               <w:tabs>
                 <w:tab w:val="left" w:pos="-1440"/>
-                <w:tab w:val="left" w:pos="5040"/>
-                <w:tab w:val="left" w:pos="5490"/>
+                <w:tab w:val="left" w:pos="4680"/>
+                <w:tab w:val="left" w:pos="5130"/>
               </w:tabs>
               <w:spacing w:after="0" w:line="240" w:lineRule="auto"/>
               <w:rPr>
@@ -1111,8 +1088,8 @@
       <w:pPr>
         <w:tabs>
           <w:tab w:val="left" w:pos="-1440"/>
-          <w:tab w:val="left" w:pos="5040"/>
-          <w:tab w:val="left" w:pos="5490"/>
+          <w:tab w:val="left" w:pos="4680"/>
+          <w:tab w:val="left" w:pos="5130"/>
         </w:tabs>
         <w:spacing w:after="0" w:line="240" w:lineRule="auto"/>
         <w:rPr>
@@ -1145,30 +1122,14 @@
           <w:szCs w:val="24"/>
         </w:rPr>
         <w:tab/>
-        <w:t xml:space="preserve">OTN# </w:t>
-      </w:r>
-      <w:r>
-        <w:rPr>
-          <w:rFonts w:ascii="Times New Roman" w:hAnsi="Times New Roman"/>
-          <w:sz w:val="24"/>
-          <w:szCs w:val="24"/>
-        </w:rPr>
-        <w:t>${</w:t>
-      </w:r>
-      <w:r>
-        <w:rPr>
-          <w:rFonts w:ascii="Times New Roman" w:hAnsi="Times New Roman"/>
-          <w:sz w:val="24"/>
-          <w:szCs w:val="24"/>
-        </w:rPr>
-        <w:t>OTN}</w:t>
+        <w:t>OTN# ${OTN}</w:t>
       </w:r>
     </w:p>
     <w:p>
       <w:pPr>
         <w:tabs>
-          <w:tab w:val="left" w:pos="5040"/>
-          <w:tab w:val="left" w:pos="5490"/>
+          <w:tab w:val="left" w:pos="4680"/>
+          <w:tab w:val="left" w:pos="5130"/>
         </w:tabs>
         <w:spacing w:after="0" w:line="240" w:lineRule="auto"/>
         <w:rPr>
@@ -1201,31 +1162,15 @@
           <w:szCs w:val="24"/>
         </w:rPr>
         <w:tab/>
-        <w:t xml:space="preserve">DC# </w:t>
-      </w:r>
-      <w:r>
-        <w:rPr>
-          <w:rFonts w:ascii="Times New Roman" w:hAnsi="Times New Roman"/>
-          <w:sz w:val="24"/>
-          <w:szCs w:val="24"/>
-        </w:rPr>
-        <w:t>${</w:t>
-      </w:r>
-      <w:r>
-        <w:rPr>
-          <w:rFonts w:ascii="Times New Roman" w:hAnsi="Times New Roman"/>
-          <w:sz w:val="24"/>
-          <w:szCs w:val="24"/>
-        </w:rPr>
-        <w:t>DC}</w:t>
+        <w:t>DC# ${DC}</w:t>
       </w:r>
     </w:p>
     <w:p>
       <w:pPr>
         <w:tabs>
           <w:tab w:val="left" w:pos="-1440"/>
-          <w:tab w:val="left" w:pos="5040"/>
-          <w:tab w:val="left" w:pos="5490"/>
+          <w:tab w:val="left" w:pos="4680"/>
+          <w:tab w:val="left" w:pos="5130"/>
         </w:tabs>
         <w:spacing w:after="0" w:line="240" w:lineRule="auto"/>
         <w:rPr>
@@ -1248,15 +1193,7 @@
           <w:sz w:val="24"/>
           <w:szCs w:val="24"/>
         </w:rPr>
-        <w:t>:</w:t>
-      </w:r>
-      <w:r>
-        <w:rPr>
-          <w:rFonts w:ascii="Times New Roman" w:hAnsi="Times New Roman"/>
-          <w:sz w:val="24"/>
-          <w:szCs w:val="24"/>
-        </w:rPr>
-        <w:t xml:space="preserve"> ${PPID}</w:t>
+        <w:t>: ${PPID}</w:t>
       </w:r>
       <w:r>
         <w:rPr>
@@ -1280,8 +1217,8 @@
       <w:pPr>
         <w:tabs>
           <w:tab w:val="left" w:pos="-1440"/>
-          <w:tab w:val="left" w:pos="5040"/>
-          <w:tab w:val="left" w:pos="5490"/>
+          <w:tab w:val="left" w:pos="4680"/>
+          <w:tab w:val="left" w:pos="5130"/>
         </w:tabs>
         <w:spacing w:after="0" w:line="240" w:lineRule="auto"/>
         <w:rPr>
@@ -1304,15 +1241,7 @@
           <w:sz w:val="24"/>
           <w:szCs w:val="24"/>
         </w:rPr>
-        <w:t>${SID</w:t>
-      </w:r>
-      <w:r>
-        <w:rPr>
-          <w:rFonts w:ascii="Times New Roman" w:hAnsi="Times New Roman"/>
-          <w:sz w:val="24"/>
-          <w:szCs w:val="24"/>
-        </w:rPr>
-        <w:t>}</w:t>
+        <w:t>${SID}</w:t>
       </w:r>
       <w:r>
         <w:rPr>
@@ -1327,8 +1256,8 @@
     <w:p>
       <w:pPr>
         <w:tabs>
-          <w:tab w:val="left" w:pos="5040"/>
-          <w:tab w:val="left" w:pos="5490"/>
+          <w:tab w:val="left" w:pos="4680"/>
+          <w:tab w:val="left" w:pos="5130"/>
         </w:tabs>
         <w:spacing w:after="0" w:line="240" w:lineRule="auto"/>
         <w:jc w:val="both"/>
@@ -3458,7 +3387,7 @@
     <w:p>
       <w:pPr>
         <w:tabs>
-          <w:tab w:val="left" w:pos="5490"/>
+          <w:tab w:val="left" w:pos="5130"/>
         </w:tabs>
         <w:spacing w:after="0" w:line="240" w:lineRule="auto"/>
         <w:rPr>
@@ -3511,8 +3440,8 @@
       <w:pPr>
         <w:tabs>
           <w:tab w:val="left" w:pos="-1440"/>
-          <w:tab w:val="left" w:pos="5040"/>
-          <w:tab w:val="left" w:pos="5490"/>
+          <w:tab w:val="left" w:pos="4680"/>
+          <w:tab w:val="left" w:pos="5130"/>
         </w:tabs>
         <w:spacing w:after="0" w:line="240" w:lineRule="auto"/>
         <w:rPr>
@@ -3543,8 +3472,8 @@
     <w:p>
       <w:pPr>
         <w:tabs>
-          <w:tab w:val="left" w:pos="5040"/>
-          <w:tab w:val="left" w:pos="5490"/>
+          <w:tab w:val="left" w:pos="4680"/>
+          <w:tab w:val="left" w:pos="5130"/>
         </w:tabs>
         <w:spacing w:after="0" w:line="240" w:lineRule="auto"/>
         <w:rPr>
@@ -3583,8 +3512,8 @@
     <w:p>
       <w:pPr>
         <w:tabs>
-          <w:tab w:val="left" w:pos="5040"/>
-          <w:tab w:val="left" w:pos="5490"/>
+          <w:tab w:val="left" w:pos="4680"/>
+          <w:tab w:val="left" w:pos="5130"/>
         </w:tabs>
         <w:spacing w:after="0" w:line="240" w:lineRule="auto"/>
         <w:rPr>
@@ -3631,7 +3560,7 @@
     <w:tbl>
       <w:tblPr>
         <w:tblStyle w:val="TableGrid"/>
-        <w:tblW w:w="9650" w:type="dxa"/>
+        <w:tblW w:w="9290" w:type="dxa"/>
         <w:tblBorders>
           <w:top w:val="none" w:sz="0" w:space="0" w:color="auto"/>
           <w:left w:val="none" w:sz="0" w:space="0" w:color="auto"/>
@@ -3647,19 +3576,21 @@
         <w:tblLook w:val="04A0" w:firstRow="1" w:lastRow="0" w:firstColumn="1" w:lastColumn="0" w:noHBand="0" w:noVBand="1"/>
       </w:tblPr>
       <w:tblGrid>
-        <w:gridCol w:w="5065"/>
+        <w:gridCol w:w="4705"/>
         <w:gridCol w:w="423"/>
         <w:gridCol w:w="4162"/>
       </w:tblGrid>
       <w:tr>
         <w:tc>
           <w:tcPr>
-            <w:tcW w:w="5065" w:type="dxa"/>
+            <w:tcW w:w="4705" w:type="dxa"/>
           </w:tcPr>
           <w:p>
             <w:pPr>
               <w:tabs>
                 <w:tab w:val="left" w:pos="-1440"/>
+                <w:tab w:val="left" w:pos="4680"/>
+                <w:tab w:val="left" w:pos="5130"/>
               </w:tabs>
               <w:spacing w:after="0" w:line="240" w:lineRule="auto"/>
               <w:rPr>
@@ -3678,8 +3609,8 @@
             <w:pPr>
               <w:tabs>
                 <w:tab w:val="left" w:pos="-1440"/>
-                <w:tab w:val="left" w:pos="5040"/>
-                <w:tab w:val="left" w:pos="5490"/>
+                <w:tab w:val="left" w:pos="4680"/>
+                <w:tab w:val="left" w:pos="5130"/>
               </w:tabs>
               <w:spacing w:after="0" w:line="240" w:lineRule="auto"/>
               <w:ind w:left="-25"/>
@@ -3707,8 +3638,8 @@
             <w:pPr>
               <w:tabs>
                 <w:tab w:val="left" w:pos="-1440"/>
-                <w:tab w:val="left" w:pos="5040"/>
-                <w:tab w:val="left" w:pos="5490"/>
+                <w:tab w:val="left" w:pos="4680"/>
+                <w:tab w:val="left" w:pos="5130"/>
               </w:tabs>
               <w:spacing w:after="0" w:line="240" w:lineRule="auto"/>
               <w:rPr>
@@ -3733,8 +3664,8 @@
       <w:pPr>
         <w:tabs>
           <w:tab w:val="left" w:pos="-1440"/>
-          <w:tab w:val="left" w:pos="5040"/>
-          <w:tab w:val="left" w:pos="5490"/>
+          <w:tab w:val="left" w:pos="4680"/>
+          <w:tab w:val="left" w:pos="5130"/>
         </w:tabs>
         <w:spacing w:after="0" w:line="240" w:lineRule="auto"/>
         <w:rPr>
@@ -3773,8 +3704,8 @@
     <w:p>
       <w:pPr>
         <w:tabs>
-          <w:tab w:val="left" w:pos="5040"/>
-          <w:tab w:val="left" w:pos="5490"/>
+          <w:tab w:val="left" w:pos="4680"/>
+          <w:tab w:val="left" w:pos="5130"/>
         </w:tabs>
         <w:spacing w:after="0" w:line="240" w:lineRule="auto"/>
         <w:rPr>
@@ -3814,8 +3745,8 @@
       <w:pPr>
         <w:tabs>
           <w:tab w:val="left" w:pos="-1440"/>
-          <w:tab w:val="left" w:pos="5040"/>
-          <w:tab w:val="left" w:pos="5490"/>
+          <w:tab w:val="left" w:pos="4680"/>
+          <w:tab w:val="left" w:pos="5130"/>
         </w:tabs>
         <w:spacing w:after="0" w:line="240" w:lineRule="auto"/>
         <w:rPr>
@@ -3838,15 +3769,7 @@
           <w:sz w:val="24"/>
           <w:szCs w:val="24"/>
         </w:rPr>
-        <w:t>:</w:t>
-      </w:r>
-      <w:r>
-        <w:rPr>
-          <w:rFonts w:ascii="Times New Roman" w:hAnsi="Times New Roman"/>
-          <w:sz w:val="24"/>
-          <w:szCs w:val="24"/>
-        </w:rPr>
-        <w:t xml:space="preserve"> ${PPID}</w:t>
+        <w:t>: ${PPID}</w:t>
       </w:r>
       <w:r>
         <w:rPr>
@@ -3870,8 +3793,8 @@
       <w:pPr>
         <w:tabs>
           <w:tab w:val="left" w:pos="-1440"/>
-          <w:tab w:val="left" w:pos="5040"/>
-          <w:tab w:val="left" w:pos="5490"/>
+          <w:tab w:val="left" w:pos="4680"/>
+          <w:tab w:val="left" w:pos="5130"/>
         </w:tabs>
         <w:spacing w:after="0" w:line="240" w:lineRule="auto"/>
         <w:rPr>
@@ -3894,15 +3817,7 @@
           <w:sz w:val="24"/>
           <w:szCs w:val="24"/>
         </w:rPr>
-        <w:t>${SID</w:t>
-      </w:r>
-      <w:r>
-        <w:rPr>
-          <w:rFonts w:ascii="Times New Roman" w:hAnsi="Times New Roman"/>
-          <w:sz w:val="24"/>
-          <w:szCs w:val="24"/>
-        </w:rPr>
-        <w:t>}</w:t>
+        <w:t>${SID}</w:t>
       </w:r>
       <w:r>
         <w:rPr>
@@ -3917,8 +3832,8 @@
     <w:p>
       <w:pPr>
         <w:tabs>
-          <w:tab w:val="left" w:pos="5040"/>
-          <w:tab w:val="left" w:pos="5490"/>
+          <w:tab w:val="left" w:pos="4680"/>
+          <w:tab w:val="left" w:pos="5130"/>
         </w:tabs>
         <w:spacing w:after="0" w:line="240" w:lineRule="auto"/>
         <w:jc w:val="both"/>
@@ -5285,17 +5200,7 @@
           <w:sz w:val="24"/>
           <w:szCs w:val="24"/>
         </w:rPr>
-        <w:t xml:space="preserve"> Petitioner, by counsel, respectfully requests that this Honorable Court expunge all records, including all information kept by electronic means and all computer data and that the aforementioned keepers of juvenile records shall expunge and destroy the official and unofficial arrest, files, computer records, and other documents pertaining to the above-captioned proceedings, and that each shall request the return of such records, which its agency made available t</w:t>
-      </w:r>
-      <w:bookmarkStart w:id="0" w:name="_GoBack"/>
-      <w:bookmarkEnd w:id="0"/>
-      <w:r>
-        <w:rPr>
-          <w:rFonts w:ascii="Times New Roman" w:hAnsi="Times New Roman"/>
-          <w:sz w:val="24"/>
-          <w:szCs w:val="24"/>
-        </w:rPr>
-        <w:t xml:space="preserve">o state or federal agencies, and immediately upon receipt thereof shall destroy such records. </w:t>
+        <w:t xml:space="preserve"> Petitioner, by counsel, respectfully requests that this Honorable Court expunge all records, including all information kept by electronic means and all computer data and that the aforementioned keepers of juvenile records shall expunge and destroy the official and unofficial arrest, files, computer records, and other documents pertaining to the above-captioned proceedings, and that each shall request the return of such records, which its agency made available to state or federal agencies, and immediately upon receipt thereof shall destroy such records. </w:t>
       </w:r>
     </w:p>
     <w:p>
@@ -6988,7 +6893,7 @@
 </file>
 
 <file path=customXml/itemProps1.xml><?xml version="1.0" encoding="utf-8"?>
-<ds:datastoreItem xmlns:ds="http://schemas.openxmlformats.org/officeDocument/2006/customXml" ds:itemID="{08C9C034-594B-47CB-83A9-7EE01241C322}">
+<ds:datastoreItem xmlns:ds="http://schemas.openxmlformats.org/officeDocument/2006/customXml" ds:itemID="{BAA16AF1-0B0E-4D8B-B69A-73F14E75F608}">
   <ds:schemaRefs>
     <ds:schemaRef ds:uri="http://schemas.openxmlformats.org/officeDocument/2006/bibliography"/>
   </ds:schemaRefs>

</xml_diff>